<commit_message>
Entrega Final Reto 1
</commit_message>
<xml_diff>
--- a/Docs/EntregaFinalReto1_DocumentoAnálisis.docx
+++ b/Docs/EntregaFinalReto1_DocumentoAnálisis.docx
@@ -2,7 +2,981 @@
 <file path=word/document.xml><?xml version="1.0" encoding="utf-8"?>
 <w:document xmlns:wpc="http://schemas.microsoft.com/office/word/2010/wordprocessingCanvas" xmlns:cx="http://schemas.microsoft.com/office/drawing/2014/chartex" xmlns:cx1="http://schemas.microsoft.com/office/drawing/2015/9/8/chartex" xmlns:cx2="http://schemas.microsoft.com/office/drawing/2015/10/21/chartex" xmlns:cx3="http://schemas.microsoft.com/office/drawing/2016/5/9/chartex" xmlns:cx4="http://schemas.microsoft.com/office/drawing/2016/5/10/chartex" xmlns:cx5="http://schemas.microsoft.com/office/drawing/2016/5/11/chartex" xmlns:cx6="http://schemas.microsoft.com/office/drawing/2016/5/12/chartex" xmlns:cx7="http://schemas.microsoft.com/office/drawing/2016/5/13/chartex" xmlns:cx8="http://schemas.microsoft.com/office/drawing/2016/5/14/chartex" xmlns:mc="http://schemas.openxmlformats.org/markup-compatibility/2006" xmlns:aink="http://schemas.microsoft.com/office/drawing/2016/ink" xmlns:am3d="http://schemas.microsoft.com/office/drawing/2017/model3d" xmlns:o="urn:schemas-microsoft-com:office:office" xmlns:r="http://schemas.openxmlformats.org/officeDocument/2006/relationships" xmlns:m="http://schemas.openxmlformats.org/officeDocument/2006/math" xmlns:v="urn:schemas-microsoft-com:vml" xmlns:wp14="http://schemas.microsoft.com/office/word/2010/wordprocessingDrawing" xmlns:wp="http://schemas.openxmlformats.org/drawingml/2006/wordprocessingDrawing" xmlns:w10="urn:schemas-microsoft-com:office:word" xmlns:w="http://schemas.openxmlformats.org/wordprocessingml/2006/main" xmlns:w14="http://schemas.microsoft.com/office/word/2010/wordml" xmlns:w15="http://schemas.microsoft.com/office/word/2012/wordml" xmlns:w16cex="http://schemas.microsoft.com/office/word/2018/wordml/cex" xmlns:w16cid="http://schemas.microsoft.com/office/word/2016/wordml/cid" xmlns:w16="http://schemas.microsoft.com/office/word/2018/wordml" xmlns:w16se="http://schemas.microsoft.com/office/word/2015/wordml/symex" xmlns:wpg="http://schemas.microsoft.com/office/word/2010/wordprocessingGroup" xmlns:wpi="http://schemas.microsoft.com/office/word/2010/wordprocessingInk" xmlns:wne="http://schemas.microsoft.com/office/word/2006/wordml" xmlns:wps="http://schemas.microsoft.com/office/word/2010/wordprocessingShape" mc:Ignorable="w14 w15 w16se w16cid w16 w16cex wp14">
   <w:body>
-    <w:p/>
+    <w:p>
+      <w:pPr>
+        <w:pStyle w:val="NormalWeb"/>
+        <w:shd w:val="clear" w:color="auto" w:fill="FFFFFF"/>
+        <w:spacing w:before="0" w:beforeAutospacing="0" w:after="240" w:afterAutospacing="0"/>
+        <w:jc w:val="center"/>
+        <w:rPr>
+          <w:b/>
+          <w:bCs/>
+          <w:color w:val="24292E"/>
+          <w:sz w:val="22"/>
+          <w:szCs w:val="22"/>
+          <w:u w:val="single"/>
+          <w:lang w:val="es-ES"/>
+        </w:rPr>
+      </w:pPr>
+      <w:r>
+        <w:rPr>
+          <w:b/>
+          <w:bCs/>
+          <w:color w:val="24292E"/>
+          <w:sz w:val="22"/>
+          <w:szCs w:val="22"/>
+          <w:u w:val="single"/>
+          <w:lang w:val="es-ES"/>
+        </w:rPr>
+        <w:t>Documento de análisis Reto 1</w:t>
+      </w:r>
+    </w:p>
+    <w:p>
+      <w:pPr>
+        <w:pStyle w:val="NormalWeb"/>
+        <w:shd w:val="clear" w:color="auto" w:fill="FFFFFF"/>
+        <w:spacing w:before="0" w:beforeAutospacing="0" w:after="240" w:afterAutospacing="0"/>
+        <w:jc w:val="center"/>
+        <w:rPr>
+          <w:b/>
+          <w:bCs/>
+          <w:color w:val="24292E"/>
+          <w:sz w:val="22"/>
+          <w:szCs w:val="22"/>
+          <w:u w:val="single"/>
+          <w:lang w:val="es-ES"/>
+        </w:rPr>
+      </w:pPr>
+    </w:p>
+    <w:tbl>
+      <w:tblPr>
+        <w:tblStyle w:val="PlainTable1"/>
+        <w:tblpPr w:leftFromText="180" w:rightFromText="180" w:vertAnchor="text" w:horzAnchor="margin" w:tblpY="51"/>
+        <w:tblW w:w="9493" w:type="dxa"/>
+        <w:tblLook w:val="04A0" w:firstRow="1" w:lastRow="0" w:firstColumn="1" w:lastColumn="0" w:noHBand="0" w:noVBand="1"/>
+      </w:tblPr>
+      <w:tblGrid>
+        <w:gridCol w:w="2547"/>
+        <w:gridCol w:w="2268"/>
+        <w:gridCol w:w="1678"/>
+        <w:gridCol w:w="3000"/>
+      </w:tblGrid>
+      <w:tr>
+        <w:trPr>
+          <w:cnfStyle w:val="100000000000" w:firstRow="1" w:lastRow="0" w:firstColumn="0" w:lastColumn="0" w:oddVBand="0" w:evenVBand="0" w:oddHBand="0" w:evenHBand="0" w:firstRowFirstColumn="0" w:firstRowLastColumn="0" w:lastRowFirstColumn="0" w:lastRowLastColumn="0"/>
+          <w:trHeight w:val="553"/>
+        </w:trPr>
+        <w:tc>
+          <w:tcPr>
+            <w:cnfStyle w:val="001000000000" w:firstRow="0" w:lastRow="0" w:firstColumn="1" w:lastColumn="0" w:oddVBand="0" w:evenVBand="0" w:oddHBand="0" w:evenHBand="0" w:firstRowFirstColumn="0" w:firstRowLastColumn="0" w:lastRowFirstColumn="0" w:lastRowLastColumn="0"/>
+            <w:tcW w:w="2547" w:type="dxa"/>
+          </w:tcPr>
+          <w:p>
+            <w:pPr>
+              <w:pStyle w:val="NormalWeb"/>
+              <w:spacing w:before="240" w:beforeAutospacing="0" w:after="240" w:afterAutospacing="0"/>
+              <w:jc w:val="center"/>
+              <w:rPr>
+                <w:color w:val="24292E"/>
+                <w:sz w:val="22"/>
+                <w:szCs w:val="22"/>
+                <w:lang w:val="es-ES"/>
+              </w:rPr>
+            </w:pPr>
+            <w:r>
+              <w:rPr>
+                <w:color w:val="24292E"/>
+                <w:sz w:val="22"/>
+                <w:szCs w:val="22"/>
+                <w:highlight w:val="yellow"/>
+                <w:lang w:val="es-ES"/>
+              </w:rPr>
+              <w:t>Nombres integrantes</w:t>
+            </w:r>
+          </w:p>
+        </w:tc>
+        <w:tc>
+          <w:tcPr>
+            <w:tcW w:w="2268" w:type="dxa"/>
+          </w:tcPr>
+          <w:p>
+            <w:pPr>
+              <w:pStyle w:val="NormalWeb"/>
+              <w:spacing w:before="240" w:beforeAutospacing="0" w:after="240" w:afterAutospacing="0"/>
+              <w:jc w:val="center"/>
+              <w:cnfStyle w:val="100000000000" w:firstRow="1" w:lastRow="0" w:firstColumn="0" w:lastColumn="0" w:oddVBand="0" w:evenVBand="0" w:oddHBand="0" w:evenHBand="0" w:firstRowFirstColumn="0" w:firstRowLastColumn="0" w:lastRowFirstColumn="0" w:lastRowLastColumn="0"/>
+              <w:rPr>
+                <w:color w:val="24292E"/>
+                <w:sz w:val="22"/>
+                <w:szCs w:val="22"/>
+                <w:lang w:val="es-ES"/>
+              </w:rPr>
+            </w:pPr>
+            <w:r>
+              <w:rPr>
+                <w:color w:val="24292E"/>
+                <w:sz w:val="22"/>
+                <w:szCs w:val="22"/>
+                <w:lang w:val="es-ES"/>
+              </w:rPr>
+              <w:t>Requerimiento</w:t>
+            </w:r>
+          </w:p>
+        </w:tc>
+        <w:tc>
+          <w:tcPr>
+            <w:tcW w:w="1678" w:type="dxa"/>
+          </w:tcPr>
+          <w:p>
+            <w:pPr>
+              <w:pStyle w:val="NormalWeb"/>
+              <w:spacing w:before="240" w:beforeAutospacing="0" w:after="240" w:afterAutospacing="0"/>
+              <w:jc w:val="center"/>
+              <w:cnfStyle w:val="100000000000" w:firstRow="1" w:lastRow="0" w:firstColumn="0" w:lastColumn="0" w:oddVBand="0" w:evenVBand="0" w:oddHBand="0" w:evenHBand="0" w:firstRowFirstColumn="0" w:firstRowLastColumn="0" w:lastRowFirstColumn="0" w:lastRowLastColumn="0"/>
+              <w:rPr>
+                <w:color w:val="24292E"/>
+                <w:sz w:val="22"/>
+                <w:szCs w:val="22"/>
+                <w:lang w:val="es-ES"/>
+              </w:rPr>
+            </w:pPr>
+            <w:r>
+              <w:rPr>
+                <w:color w:val="24292E"/>
+                <w:sz w:val="22"/>
+                <w:szCs w:val="22"/>
+                <w:lang w:val="es-ES"/>
+              </w:rPr>
+              <w:t>Código</w:t>
+            </w:r>
+          </w:p>
+        </w:tc>
+        <w:tc>
+          <w:tcPr>
+            <w:tcW w:w="3000" w:type="dxa"/>
+          </w:tcPr>
+          <w:p>
+            <w:pPr>
+              <w:pStyle w:val="NormalWeb"/>
+              <w:spacing w:before="240" w:beforeAutospacing="0" w:after="240" w:afterAutospacing="0"/>
+              <w:jc w:val="center"/>
+              <w:cnfStyle w:val="100000000000" w:firstRow="1" w:lastRow="0" w:firstColumn="0" w:lastColumn="0" w:oddVBand="0" w:evenVBand="0" w:oddHBand="0" w:evenHBand="0" w:firstRowFirstColumn="0" w:firstRowLastColumn="0" w:lastRowFirstColumn="0" w:lastRowLastColumn="0"/>
+              <w:rPr>
+                <w:color w:val="24292E"/>
+                <w:sz w:val="22"/>
+                <w:szCs w:val="22"/>
+                <w:lang w:val="es-ES"/>
+              </w:rPr>
+            </w:pPr>
+            <w:r>
+              <w:rPr>
+                <w:color w:val="24292E"/>
+                <w:sz w:val="22"/>
+                <w:szCs w:val="22"/>
+                <w:lang w:val="es-ES"/>
+              </w:rPr>
+              <w:t>Correo</w:t>
+            </w:r>
+          </w:p>
+        </w:tc>
+      </w:tr>
+      <w:tr>
+        <w:trPr>
+          <w:cnfStyle w:val="000000100000" w:firstRow="0" w:lastRow="0" w:firstColumn="0" w:lastColumn="0" w:oddVBand="0" w:evenVBand="0" w:oddHBand="1" w:evenHBand="0" w:firstRowFirstColumn="0" w:firstRowLastColumn="0" w:lastRowFirstColumn="0" w:lastRowLastColumn="0"/>
+          <w:trHeight w:val="535"/>
+        </w:trPr>
+        <w:tc>
+          <w:tcPr>
+            <w:cnfStyle w:val="001000000000" w:firstRow="0" w:lastRow="0" w:firstColumn="1" w:lastColumn="0" w:oddVBand="0" w:evenVBand="0" w:oddHBand="0" w:evenHBand="0" w:firstRowFirstColumn="0" w:firstRowLastColumn="0" w:lastRowFirstColumn="0" w:lastRowLastColumn="0"/>
+            <w:tcW w:w="2547" w:type="dxa"/>
+          </w:tcPr>
+          <w:p>
+            <w:pPr>
+              <w:pStyle w:val="NormalWeb"/>
+              <w:spacing w:before="240" w:beforeAutospacing="0" w:after="240" w:afterAutospacing="0"/>
+              <w:jc w:val="center"/>
+              <w:rPr>
+                <w:b w:val="0"/>
+                <w:bCs w:val="0"/>
+                <w:color w:val="24292E"/>
+                <w:sz w:val="22"/>
+                <w:szCs w:val="22"/>
+                <w:lang w:val="es-ES"/>
+              </w:rPr>
+            </w:pPr>
+            <w:r>
+              <w:rPr>
+                <w:b w:val="0"/>
+                <w:bCs w:val="0"/>
+                <w:color w:val="24292E"/>
+                <w:sz w:val="22"/>
+                <w:szCs w:val="22"/>
+                <w:lang w:val="es-ES"/>
+              </w:rPr>
+              <w:t>Mariana Díaz Arenas</w:t>
+            </w:r>
+          </w:p>
+        </w:tc>
+        <w:tc>
+          <w:tcPr>
+            <w:tcW w:w="2268" w:type="dxa"/>
+          </w:tcPr>
+          <w:p>
+            <w:pPr>
+              <w:pStyle w:val="NormalWeb"/>
+              <w:spacing w:before="240" w:beforeAutospacing="0" w:after="240" w:afterAutospacing="0"/>
+              <w:jc w:val="center"/>
+              <w:cnfStyle w:val="000000100000" w:firstRow="0" w:lastRow="0" w:firstColumn="0" w:lastColumn="0" w:oddVBand="0" w:evenVBand="0" w:oddHBand="1" w:evenHBand="0" w:firstRowFirstColumn="0" w:firstRowLastColumn="0" w:lastRowFirstColumn="0" w:lastRowLastColumn="0"/>
+              <w:rPr>
+                <w:color w:val="24292E"/>
+                <w:sz w:val="22"/>
+                <w:szCs w:val="22"/>
+                <w:lang w:val="es-ES"/>
+              </w:rPr>
+            </w:pPr>
+            <w:r>
+              <w:rPr>
+                <w:color w:val="24292E"/>
+                <w:sz w:val="22"/>
+                <w:szCs w:val="22"/>
+                <w:lang w:val="es-ES"/>
+              </w:rPr>
+              <w:t xml:space="preserve">Requerimiento </w:t>
+            </w:r>
+            <w:r>
+              <w:rPr>
+                <w:color w:val="24292E"/>
+                <w:sz w:val="22"/>
+                <w:szCs w:val="22"/>
+                <w:lang w:val="es-ES"/>
+              </w:rPr>
+              <w:t>3</w:t>
+            </w:r>
+          </w:p>
+        </w:tc>
+        <w:tc>
+          <w:tcPr>
+            <w:tcW w:w="1678" w:type="dxa"/>
+          </w:tcPr>
+          <w:p>
+            <w:pPr>
+              <w:pStyle w:val="NormalWeb"/>
+              <w:spacing w:before="240" w:beforeAutospacing="0" w:after="240" w:afterAutospacing="0"/>
+              <w:jc w:val="center"/>
+              <w:cnfStyle w:val="000000100000" w:firstRow="0" w:lastRow="0" w:firstColumn="0" w:lastColumn="0" w:oddVBand="0" w:evenVBand="0" w:oddHBand="1" w:evenHBand="0" w:firstRowFirstColumn="0" w:firstRowLastColumn="0" w:lastRowFirstColumn="0" w:lastRowLastColumn="0"/>
+              <w:rPr>
+                <w:color w:val="24292E"/>
+                <w:sz w:val="22"/>
+                <w:szCs w:val="22"/>
+                <w:lang w:val="es-ES"/>
+              </w:rPr>
+            </w:pPr>
+            <w:r>
+              <w:rPr>
+                <w:color w:val="24292E"/>
+                <w:sz w:val="22"/>
+                <w:szCs w:val="22"/>
+                <w:lang w:val="es-ES"/>
+              </w:rPr>
+              <w:t>202020993</w:t>
+            </w:r>
+          </w:p>
+        </w:tc>
+        <w:tc>
+          <w:tcPr>
+            <w:tcW w:w="3000" w:type="dxa"/>
+          </w:tcPr>
+          <w:p>
+            <w:pPr>
+              <w:pStyle w:val="NormalWeb"/>
+              <w:shd w:val="clear" w:color="auto" w:fill="FFFFFF"/>
+              <w:spacing w:before="240" w:beforeAutospacing="0" w:after="240" w:afterAutospacing="0"/>
+              <w:jc w:val="center"/>
+              <w:cnfStyle w:val="000000100000" w:firstRow="0" w:lastRow="0" w:firstColumn="0" w:lastColumn="0" w:oddVBand="0" w:evenVBand="0" w:oddHBand="1" w:evenHBand="0" w:firstRowFirstColumn="0" w:firstRowLastColumn="0" w:lastRowFirstColumn="0" w:lastRowLastColumn="0"/>
+              <w:rPr>
+                <w:color w:val="2F5496" w:themeColor="accent1" w:themeShade="BF"/>
+                <w:sz w:val="22"/>
+                <w:szCs w:val="22"/>
+                <w:lang w:val="es-ES"/>
+              </w:rPr>
+            </w:pPr>
+            <w:hyperlink r:id="rId5" w:history="1">
+              <w:r>
+                <w:rPr>
+                  <w:rStyle w:val="Hyperlink"/>
+                  <w:color w:val="2F5496" w:themeColor="accent1" w:themeShade="BF"/>
+                  <w:sz w:val="22"/>
+                  <w:szCs w:val="22"/>
+                  <w:lang w:val="es-ES"/>
+                </w:rPr>
+                <w:t>m.diaza2@uniandes.edu.co</w:t>
+              </w:r>
+            </w:hyperlink>
+          </w:p>
+        </w:tc>
+      </w:tr>
+      <w:tr>
+        <w:trPr>
+          <w:trHeight w:val="348"/>
+        </w:trPr>
+        <w:tc>
+          <w:tcPr>
+            <w:cnfStyle w:val="001000000000" w:firstRow="0" w:lastRow="0" w:firstColumn="1" w:lastColumn="0" w:oddVBand="0" w:evenVBand="0" w:oddHBand="0" w:evenHBand="0" w:firstRowFirstColumn="0" w:firstRowLastColumn="0" w:lastRowFirstColumn="0" w:lastRowLastColumn="0"/>
+            <w:tcW w:w="2547" w:type="dxa"/>
+          </w:tcPr>
+          <w:p>
+            <w:pPr>
+              <w:pStyle w:val="NormalWeb"/>
+              <w:spacing w:before="240" w:beforeAutospacing="0" w:after="240" w:afterAutospacing="0"/>
+              <w:jc w:val="center"/>
+              <w:rPr>
+                <w:b w:val="0"/>
+                <w:bCs w:val="0"/>
+                <w:color w:val="24292E"/>
+                <w:sz w:val="22"/>
+                <w:szCs w:val="22"/>
+                <w:lang w:val="es-ES"/>
+              </w:rPr>
+            </w:pPr>
+            <w:r>
+              <w:rPr>
+                <w:b w:val="0"/>
+                <w:bCs w:val="0"/>
+                <w:color w:val="24292E"/>
+                <w:sz w:val="22"/>
+                <w:szCs w:val="22"/>
+                <w:lang w:val="es-ES"/>
+              </w:rPr>
+              <w:t>Nicole Murillo Fonseca</w:t>
+            </w:r>
+          </w:p>
+        </w:tc>
+        <w:tc>
+          <w:tcPr>
+            <w:tcW w:w="2268" w:type="dxa"/>
+          </w:tcPr>
+          <w:p>
+            <w:pPr>
+              <w:pStyle w:val="NormalWeb"/>
+              <w:spacing w:before="240" w:beforeAutospacing="0" w:after="240" w:afterAutospacing="0"/>
+              <w:jc w:val="center"/>
+              <w:cnfStyle w:val="000000000000" w:firstRow="0" w:lastRow="0" w:firstColumn="0" w:lastColumn="0" w:oddVBand="0" w:evenVBand="0" w:oddHBand="0" w:evenHBand="0" w:firstRowFirstColumn="0" w:firstRowLastColumn="0" w:lastRowFirstColumn="0" w:lastRowLastColumn="0"/>
+              <w:rPr>
+                <w:color w:val="24292E"/>
+                <w:sz w:val="22"/>
+                <w:szCs w:val="22"/>
+                <w:lang w:val="es-ES"/>
+              </w:rPr>
+            </w:pPr>
+            <w:r>
+              <w:rPr>
+                <w:color w:val="24292E"/>
+                <w:sz w:val="22"/>
+                <w:szCs w:val="22"/>
+                <w:lang w:val="es-ES"/>
+              </w:rPr>
+              <w:t xml:space="preserve">Requerimiento </w:t>
+            </w:r>
+            <w:r>
+              <w:rPr>
+                <w:color w:val="24292E"/>
+                <w:sz w:val="22"/>
+                <w:szCs w:val="22"/>
+                <w:lang w:val="es-ES"/>
+              </w:rPr>
+              <w:t>2</w:t>
+            </w:r>
+          </w:p>
+        </w:tc>
+        <w:tc>
+          <w:tcPr>
+            <w:tcW w:w="1678" w:type="dxa"/>
+          </w:tcPr>
+          <w:p>
+            <w:pPr>
+              <w:pStyle w:val="NormalWeb"/>
+              <w:spacing w:before="240" w:beforeAutospacing="0" w:after="240" w:afterAutospacing="0"/>
+              <w:jc w:val="center"/>
+              <w:cnfStyle w:val="000000000000" w:firstRow="0" w:lastRow="0" w:firstColumn="0" w:lastColumn="0" w:oddVBand="0" w:evenVBand="0" w:oddHBand="0" w:evenHBand="0" w:firstRowFirstColumn="0" w:firstRowLastColumn="0" w:lastRowFirstColumn="0" w:lastRowLastColumn="0"/>
+              <w:rPr>
+                <w:color w:val="24292E"/>
+                <w:sz w:val="22"/>
+                <w:szCs w:val="22"/>
+                <w:lang w:val="es-ES"/>
+              </w:rPr>
+            </w:pPr>
+            <w:r>
+              <w:rPr>
+                <w:color w:val="24292E"/>
+                <w:sz w:val="22"/>
+                <w:szCs w:val="22"/>
+                <w:lang w:val="es-ES"/>
+              </w:rPr>
+              <w:t>202025521</w:t>
+            </w:r>
+          </w:p>
+        </w:tc>
+        <w:tc>
+          <w:tcPr>
+            <w:tcW w:w="3000" w:type="dxa"/>
+          </w:tcPr>
+          <w:p>
+            <w:pPr>
+              <w:pStyle w:val="NormalWeb"/>
+              <w:shd w:val="clear" w:color="auto" w:fill="FFFFFF"/>
+              <w:spacing w:before="240" w:beforeAutospacing="0" w:after="240" w:afterAutospacing="0"/>
+              <w:jc w:val="center"/>
+              <w:cnfStyle w:val="000000000000" w:firstRow="0" w:lastRow="0" w:firstColumn="0" w:lastColumn="0" w:oddVBand="0" w:evenVBand="0" w:oddHBand="0" w:evenHBand="0" w:firstRowFirstColumn="0" w:firstRowLastColumn="0" w:lastRowFirstColumn="0" w:lastRowLastColumn="0"/>
+              <w:rPr>
+                <w:color w:val="2F5496" w:themeColor="accent1" w:themeShade="BF"/>
+                <w:sz w:val="22"/>
+                <w:szCs w:val="22"/>
+                <w:lang w:val="es-ES"/>
+              </w:rPr>
+            </w:pPr>
+            <w:hyperlink r:id="rId6" w:history="1">
+              <w:r>
+                <w:rPr>
+                  <w:rStyle w:val="Hyperlink"/>
+                  <w:color w:val="2F5496" w:themeColor="accent1" w:themeShade="BF"/>
+                  <w:sz w:val="22"/>
+                  <w:szCs w:val="22"/>
+                  <w:lang w:val="es-ES"/>
+                </w:rPr>
+                <w:t>n.murillof@uniandes.edu.co</w:t>
+              </w:r>
+            </w:hyperlink>
+          </w:p>
+        </w:tc>
+      </w:tr>
+    </w:tbl>
+    <w:p>
+      <w:pPr>
+        <w:pStyle w:val="NormalWeb"/>
+        <w:shd w:val="clear" w:color="auto" w:fill="FFFFFF"/>
+        <w:spacing w:before="240" w:beforeAutospacing="0" w:after="240" w:afterAutospacing="0"/>
+        <w:rPr>
+          <w:color w:val="24292E"/>
+          <w:sz w:val="22"/>
+          <w:szCs w:val="22"/>
+          <w:lang w:val="es-ES"/>
+        </w:rPr>
+      </w:pPr>
+    </w:p>
+    <w:p>
+      <w:pPr>
+        <w:rPr>
+          <w:rFonts w:ascii="Times New Roman" w:hAnsi="Times New Roman" w:cs="Times New Roman"/>
+          <w:b/>
+          <w:bCs/>
+          <w:color w:val="2F5496" w:themeColor="accent1" w:themeShade="BF"/>
+          <w:sz w:val="22"/>
+          <w:szCs w:val="22"/>
+        </w:rPr>
+      </w:pPr>
+      <w:r>
+        <w:rPr>
+          <w:rFonts w:ascii="Times New Roman" w:hAnsi="Times New Roman" w:cs="Times New Roman"/>
+          <w:b/>
+          <w:bCs/>
+          <w:color w:val="2F5496" w:themeColor="accent1" w:themeShade="BF"/>
+          <w:sz w:val="22"/>
+          <w:szCs w:val="22"/>
+        </w:rPr>
+        <w:t>Complejidad de las funciones:</w:t>
+      </w:r>
+    </w:p>
+    <w:p>
+      <w:pPr>
+        <w:rPr>
+          <w:rFonts w:ascii="Times New Roman" w:hAnsi="Times New Roman" w:cs="Times New Roman"/>
+          <w:sz w:val="22"/>
+          <w:szCs w:val="22"/>
+        </w:rPr>
+      </w:pPr>
+    </w:p>
+    <w:p>
+      <w:pPr>
+        <w:rPr>
+          <w:rFonts w:ascii="Times New Roman" w:hAnsi="Times New Roman" w:cs="Times New Roman"/>
+          <w:sz w:val="22"/>
+          <w:szCs w:val="22"/>
+        </w:rPr>
+      </w:pPr>
+      <w:r>
+        <w:rPr>
+          <w:rFonts w:ascii="Times New Roman" w:hAnsi="Times New Roman" w:cs="Times New Roman"/>
+          <w:sz w:val="22"/>
+          <w:szCs w:val="22"/>
+          <w:u w:val="single"/>
+        </w:rPr>
+        <w:t xml:space="preserve">Gráfica requerimiento </w:t>
+      </w:r>
+      <w:r>
+        <w:rPr>
+          <w:rFonts w:ascii="Times New Roman" w:hAnsi="Times New Roman" w:cs="Times New Roman"/>
+          <w:sz w:val="22"/>
+          <w:szCs w:val="22"/>
+          <w:u w:val="single"/>
+        </w:rPr>
+        <w:t>0</w:t>
+      </w:r>
+      <w:r>
+        <w:rPr>
+          <w:rFonts w:ascii="Times New Roman" w:hAnsi="Times New Roman" w:cs="Times New Roman"/>
+          <w:sz w:val="22"/>
+          <w:szCs w:val="22"/>
+          <w:u w:val="single"/>
+        </w:rPr>
+        <w:t>:</w:t>
+      </w:r>
+      <w:r>
+        <w:rPr>
+          <w:rFonts w:ascii="Times New Roman" w:hAnsi="Times New Roman" w:cs="Times New Roman"/>
+          <w:sz w:val="22"/>
+          <w:szCs w:val="22"/>
+        </w:rPr>
+        <w:t xml:space="preserve"> Cargar información del catálogo</w:t>
+      </w:r>
+    </w:p>
+    <w:p>
+      <w:pPr>
+        <w:rPr>
+          <w:rFonts w:ascii="Times New Roman" w:hAnsi="Times New Roman" w:cs="Times New Roman"/>
+          <w:sz w:val="22"/>
+          <w:szCs w:val="22"/>
+        </w:rPr>
+      </w:pPr>
+    </w:p>
+    <w:p>
+      <w:pPr>
+        <w:rPr>
+          <w:rFonts w:ascii="Times New Roman" w:hAnsi="Times New Roman" w:cs="Times New Roman"/>
+          <w:sz w:val="22"/>
+          <w:szCs w:val="22"/>
+        </w:rPr>
+      </w:pPr>
+      <w:r>
+        <w:rPr>
+          <w:rFonts w:ascii="Times New Roman" w:hAnsi="Times New Roman" w:cs="Times New Roman"/>
+          <w:sz w:val="22"/>
+          <w:szCs w:val="22"/>
+        </w:rPr>
+        <w:t>Análisis:</w:t>
+      </w:r>
+    </w:p>
+    <w:p>
+      <w:pPr>
+        <w:rPr>
+          <w:rFonts w:ascii="Times New Roman" w:hAnsi="Times New Roman" w:cs="Times New Roman"/>
+          <w:sz w:val="22"/>
+          <w:szCs w:val="22"/>
+        </w:rPr>
+      </w:pPr>
+    </w:p>
+    <w:p>
+      <w:pPr>
+        <w:rPr>
+          <w:rFonts w:ascii="Times New Roman" w:hAnsi="Times New Roman" w:cs="Times New Roman"/>
+          <w:sz w:val="22"/>
+          <w:szCs w:val="22"/>
+        </w:rPr>
+      </w:pPr>
+      <w:r>
+        <w:rPr>
+          <w:rFonts w:ascii="Times New Roman" w:hAnsi="Times New Roman" w:cs="Times New Roman"/>
+          <w:sz w:val="22"/>
+          <w:szCs w:val="22"/>
+          <w:u w:val="single"/>
+        </w:rPr>
+        <w:t>Gráfica requerimiento 1:</w:t>
+      </w:r>
+      <w:r>
+        <w:rPr>
+          <w:rFonts w:ascii="Times New Roman" w:hAnsi="Times New Roman" w:cs="Times New Roman"/>
+          <w:sz w:val="22"/>
+          <w:szCs w:val="22"/>
+        </w:rPr>
+        <w:t xml:space="preserve"> Videos n con más </w:t>
+      </w:r>
+      <w:r>
+        <w:rPr>
+          <w:rFonts w:ascii="Times New Roman" w:hAnsi="Times New Roman" w:cs="Times New Roman"/>
+          <w:i/>
+          <w:iCs/>
+          <w:sz w:val="22"/>
+          <w:szCs w:val="22"/>
+        </w:rPr>
+        <w:t>views</w:t>
+      </w:r>
+      <w:r>
+        <w:rPr>
+          <w:rFonts w:ascii="Times New Roman" w:hAnsi="Times New Roman" w:cs="Times New Roman"/>
+          <w:sz w:val="22"/>
+          <w:szCs w:val="22"/>
+        </w:rPr>
+        <w:t xml:space="preserve"> en un país determinado </w:t>
+      </w:r>
+    </w:p>
+    <w:p>
+      <w:pPr>
+        <w:rPr>
+          <w:rFonts w:ascii="Times New Roman" w:hAnsi="Times New Roman" w:cs="Times New Roman"/>
+          <w:sz w:val="22"/>
+          <w:szCs w:val="22"/>
+        </w:rPr>
+      </w:pPr>
+    </w:p>
+    <w:p>
+      <w:pPr>
+        <w:rPr>
+          <w:rFonts w:ascii="Times New Roman" w:hAnsi="Times New Roman" w:cs="Times New Roman"/>
+          <w:sz w:val="22"/>
+          <w:szCs w:val="22"/>
+        </w:rPr>
+      </w:pPr>
+      <w:r>
+        <w:rPr>
+          <w:rFonts w:ascii="Times New Roman" w:hAnsi="Times New Roman" w:cs="Times New Roman"/>
+          <w:sz w:val="22"/>
+          <w:szCs w:val="22"/>
+        </w:rPr>
+        <w:t>Análisis:</w:t>
+      </w:r>
+    </w:p>
+    <w:p>
+      <w:pPr>
+        <w:rPr>
+          <w:rFonts w:ascii="Times New Roman" w:hAnsi="Times New Roman" w:cs="Times New Roman"/>
+          <w:sz w:val="22"/>
+          <w:szCs w:val="22"/>
+        </w:rPr>
+      </w:pPr>
+    </w:p>
+    <w:p>
+      <w:pPr>
+        <w:rPr>
+          <w:rFonts w:ascii="Times New Roman" w:hAnsi="Times New Roman" w:cs="Times New Roman"/>
+          <w:sz w:val="22"/>
+          <w:szCs w:val="22"/>
+        </w:rPr>
+      </w:pPr>
+      <w:r>
+        <w:rPr>
+          <w:rFonts w:ascii="Times New Roman" w:hAnsi="Times New Roman" w:cs="Times New Roman"/>
+          <w:sz w:val="22"/>
+          <w:szCs w:val="22"/>
+          <w:u w:val="single"/>
+        </w:rPr>
+        <w:t xml:space="preserve">Gráfica requerimiento </w:t>
+      </w:r>
+      <w:r>
+        <w:rPr>
+          <w:rFonts w:ascii="Times New Roman" w:hAnsi="Times New Roman" w:cs="Times New Roman"/>
+          <w:sz w:val="22"/>
+          <w:szCs w:val="22"/>
+          <w:u w:val="single"/>
+        </w:rPr>
+        <w:t>2</w:t>
+      </w:r>
+      <w:r>
+        <w:rPr>
+          <w:rFonts w:ascii="Times New Roman" w:hAnsi="Times New Roman" w:cs="Times New Roman"/>
+          <w:sz w:val="22"/>
+          <w:szCs w:val="22"/>
+          <w:u w:val="single"/>
+        </w:rPr>
+        <w:t>:</w:t>
+      </w:r>
+      <w:r>
+        <w:rPr>
+          <w:rFonts w:ascii="Times New Roman" w:hAnsi="Times New Roman" w:cs="Times New Roman"/>
+          <w:sz w:val="22"/>
+          <w:szCs w:val="22"/>
+        </w:rPr>
+        <w:t xml:space="preserve"> Video </w:t>
+      </w:r>
+      <w:r>
+        <w:rPr>
+          <w:rFonts w:ascii="Times New Roman" w:hAnsi="Times New Roman" w:cs="Times New Roman"/>
+          <w:i/>
+          <w:iCs/>
+          <w:sz w:val="22"/>
+          <w:szCs w:val="22"/>
+        </w:rPr>
+        <w:t>trending</w:t>
+      </w:r>
+      <w:r>
+        <w:rPr>
+          <w:rFonts w:ascii="Times New Roman" w:hAnsi="Times New Roman" w:cs="Times New Roman"/>
+          <w:sz w:val="22"/>
+          <w:szCs w:val="22"/>
+        </w:rPr>
+        <w:t xml:space="preserve"> por más días en un país determinado</w:t>
+      </w:r>
+    </w:p>
+    <w:p>
+      <w:pPr>
+        <w:rPr>
+          <w:rFonts w:ascii="Times New Roman" w:hAnsi="Times New Roman" w:cs="Times New Roman"/>
+          <w:sz w:val="22"/>
+          <w:szCs w:val="22"/>
+        </w:rPr>
+      </w:pPr>
+    </w:p>
+    <w:p>
+      <w:pPr>
+        <w:rPr>
+          <w:rFonts w:ascii="Times New Roman" w:hAnsi="Times New Roman" w:cs="Times New Roman"/>
+          <w:sz w:val="22"/>
+          <w:szCs w:val="22"/>
+        </w:rPr>
+      </w:pPr>
+      <w:r>
+        <w:rPr>
+          <w:rFonts w:ascii="Times New Roman" w:hAnsi="Times New Roman" w:cs="Times New Roman"/>
+          <w:sz w:val="22"/>
+          <w:szCs w:val="22"/>
+        </w:rPr>
+        <w:t>Análisis:</w:t>
+      </w:r>
+    </w:p>
+    <w:p>
+      <w:pPr>
+        <w:rPr>
+          <w:rFonts w:ascii="Times New Roman" w:hAnsi="Times New Roman" w:cs="Times New Roman"/>
+          <w:sz w:val="22"/>
+          <w:szCs w:val="22"/>
+        </w:rPr>
+      </w:pPr>
+    </w:p>
+    <w:p>
+      <w:pPr>
+        <w:rPr>
+          <w:rFonts w:ascii="Times New Roman" w:hAnsi="Times New Roman" w:cs="Times New Roman"/>
+          <w:sz w:val="22"/>
+          <w:szCs w:val="22"/>
+        </w:rPr>
+      </w:pPr>
+      <w:r>
+        <w:rPr>
+          <w:rFonts w:ascii="Times New Roman" w:hAnsi="Times New Roman" w:cs="Times New Roman"/>
+          <w:sz w:val="22"/>
+          <w:szCs w:val="22"/>
+          <w:u w:val="single"/>
+        </w:rPr>
+        <w:t xml:space="preserve">Gráfica requerimiento </w:t>
+      </w:r>
+      <w:r>
+        <w:rPr>
+          <w:rFonts w:ascii="Times New Roman" w:hAnsi="Times New Roman" w:cs="Times New Roman"/>
+          <w:sz w:val="22"/>
+          <w:szCs w:val="22"/>
+          <w:u w:val="single"/>
+        </w:rPr>
+        <w:t>3</w:t>
+      </w:r>
+      <w:r>
+        <w:rPr>
+          <w:rFonts w:ascii="Times New Roman" w:hAnsi="Times New Roman" w:cs="Times New Roman"/>
+          <w:sz w:val="22"/>
+          <w:szCs w:val="22"/>
+          <w:u w:val="single"/>
+        </w:rPr>
+        <w:t>:</w:t>
+      </w:r>
+      <w:r>
+        <w:rPr>
+          <w:rFonts w:ascii="Times New Roman" w:hAnsi="Times New Roman" w:cs="Times New Roman"/>
+          <w:sz w:val="22"/>
+          <w:szCs w:val="22"/>
+        </w:rPr>
+        <w:t xml:space="preserve"> Video </w:t>
+      </w:r>
+      <w:r>
+        <w:rPr>
+          <w:rFonts w:ascii="Times New Roman" w:hAnsi="Times New Roman" w:cs="Times New Roman"/>
+          <w:i/>
+          <w:iCs/>
+          <w:sz w:val="22"/>
+          <w:szCs w:val="22"/>
+        </w:rPr>
+        <w:t>trending</w:t>
+      </w:r>
+      <w:r>
+        <w:rPr>
+          <w:rFonts w:ascii="Times New Roman" w:hAnsi="Times New Roman" w:cs="Times New Roman"/>
+          <w:sz w:val="22"/>
+          <w:szCs w:val="22"/>
+        </w:rPr>
+        <w:t xml:space="preserve"> por más días</w:t>
+      </w:r>
+      <w:r>
+        <w:rPr>
+          <w:rFonts w:ascii="Times New Roman" w:hAnsi="Times New Roman" w:cs="Times New Roman"/>
+          <w:sz w:val="22"/>
+          <w:szCs w:val="22"/>
+        </w:rPr>
+        <w:t xml:space="preserve"> para una categoría específica</w:t>
+      </w:r>
+    </w:p>
+    <w:p>
+      <w:pPr>
+        <w:rPr>
+          <w:rFonts w:ascii="Times New Roman" w:hAnsi="Times New Roman" w:cs="Times New Roman"/>
+          <w:sz w:val="22"/>
+          <w:szCs w:val="22"/>
+        </w:rPr>
+      </w:pPr>
+    </w:p>
+    <w:p>
+      <w:pPr>
+        <w:rPr>
+          <w:rFonts w:ascii="Times New Roman" w:hAnsi="Times New Roman" w:cs="Times New Roman"/>
+          <w:sz w:val="22"/>
+          <w:szCs w:val="22"/>
+        </w:rPr>
+      </w:pPr>
+      <w:r>
+        <w:rPr>
+          <w:rFonts w:ascii="Times New Roman" w:hAnsi="Times New Roman" w:cs="Times New Roman"/>
+          <w:sz w:val="22"/>
+          <w:szCs w:val="22"/>
+        </w:rPr>
+        <w:t>Análisis:</w:t>
+      </w:r>
+    </w:p>
+    <w:p>
+      <w:pPr>
+        <w:rPr>
+          <w:rFonts w:ascii="Times New Roman" w:hAnsi="Times New Roman" w:cs="Times New Roman"/>
+          <w:sz w:val="22"/>
+          <w:szCs w:val="22"/>
+        </w:rPr>
+      </w:pPr>
+    </w:p>
+    <w:p>
+      <w:pPr>
+        <w:rPr>
+          <w:rFonts w:ascii="Times New Roman" w:hAnsi="Times New Roman" w:cs="Times New Roman"/>
+          <w:sz w:val="22"/>
+          <w:szCs w:val="22"/>
+        </w:rPr>
+      </w:pPr>
+      <w:r>
+        <w:rPr>
+          <w:rFonts w:ascii="Times New Roman" w:hAnsi="Times New Roman" w:cs="Times New Roman"/>
+          <w:sz w:val="22"/>
+          <w:szCs w:val="22"/>
+          <w:u w:val="single"/>
+        </w:rPr>
+        <w:t xml:space="preserve">Gráfica requerimiento </w:t>
+      </w:r>
+      <w:r>
+        <w:rPr>
+          <w:rFonts w:ascii="Times New Roman" w:hAnsi="Times New Roman" w:cs="Times New Roman"/>
+          <w:sz w:val="22"/>
+          <w:szCs w:val="22"/>
+          <w:u w:val="single"/>
+        </w:rPr>
+        <w:t>4</w:t>
+      </w:r>
+      <w:r>
+        <w:rPr>
+          <w:rFonts w:ascii="Times New Roman" w:hAnsi="Times New Roman" w:cs="Times New Roman"/>
+          <w:sz w:val="22"/>
+          <w:szCs w:val="22"/>
+          <w:u w:val="single"/>
+        </w:rPr>
+        <w:t>:</w:t>
+      </w:r>
+      <w:r>
+        <w:rPr>
+          <w:rFonts w:ascii="Times New Roman" w:hAnsi="Times New Roman" w:cs="Times New Roman"/>
+          <w:sz w:val="22"/>
+          <w:szCs w:val="22"/>
+        </w:rPr>
+        <w:t xml:space="preserve"> Videos n con más </w:t>
+      </w:r>
+      <w:r>
+        <w:rPr>
+          <w:rFonts w:ascii="Times New Roman" w:hAnsi="Times New Roman" w:cs="Times New Roman"/>
+          <w:i/>
+          <w:iCs/>
+          <w:sz w:val="22"/>
+          <w:szCs w:val="22"/>
+        </w:rPr>
+        <w:t xml:space="preserve">likes </w:t>
+      </w:r>
+      <w:r>
+        <w:rPr>
+          <w:rFonts w:ascii="Times New Roman" w:hAnsi="Times New Roman" w:cs="Times New Roman"/>
+          <w:sz w:val="22"/>
+          <w:szCs w:val="22"/>
+        </w:rPr>
+        <w:t xml:space="preserve">y con un </w:t>
+      </w:r>
+      <w:r>
+        <w:rPr>
+          <w:rFonts w:ascii="Times New Roman" w:hAnsi="Times New Roman" w:cs="Times New Roman"/>
+          <w:i/>
+          <w:iCs/>
+          <w:sz w:val="22"/>
+          <w:szCs w:val="22"/>
+        </w:rPr>
+        <w:t>tag</w:t>
+      </w:r>
+      <w:r>
+        <w:rPr>
+          <w:rFonts w:ascii="Times New Roman" w:hAnsi="Times New Roman" w:cs="Times New Roman"/>
+          <w:sz w:val="22"/>
+          <w:szCs w:val="22"/>
+        </w:rPr>
+        <w:t xml:space="preserve"> específico</w:t>
+      </w:r>
+    </w:p>
+    <w:p>
+      <w:pPr>
+        <w:rPr>
+          <w:rFonts w:ascii="Times New Roman" w:hAnsi="Times New Roman" w:cs="Times New Roman"/>
+          <w:sz w:val="22"/>
+          <w:szCs w:val="22"/>
+        </w:rPr>
+      </w:pPr>
+    </w:p>
+    <w:p>
+      <w:pPr>
+        <w:rPr>
+          <w:rFonts w:ascii="Times New Roman" w:hAnsi="Times New Roman" w:cs="Times New Roman"/>
+          <w:sz w:val="22"/>
+          <w:szCs w:val="22"/>
+        </w:rPr>
+      </w:pPr>
+      <w:r>
+        <w:rPr>
+          <w:rFonts w:ascii="Times New Roman" w:hAnsi="Times New Roman" w:cs="Times New Roman"/>
+          <w:sz w:val="22"/>
+          <w:szCs w:val="22"/>
+        </w:rPr>
+        <w:t>Análisis:</w:t>
+      </w:r>
+    </w:p>
+    <w:p>
+      <w:pPr>
+        <w:rPr>
+          <w:rFonts w:ascii="Times New Roman" w:hAnsi="Times New Roman" w:cs="Times New Roman"/>
+          <w:sz w:val="22"/>
+          <w:szCs w:val="22"/>
+        </w:rPr>
+      </w:pPr>
+    </w:p>
+    <w:p>
+      <w:pPr>
+        <w:rPr>
+          <w:rFonts w:ascii="Times New Roman" w:hAnsi="Times New Roman" w:cs="Times New Roman"/>
+        </w:rPr>
+      </w:pPr>
+    </w:p>
     <w:sectPr>
       <w:pgSz w:w="12240" w:h="15840"/>
       <w:pgMar w:top="1440" w:right="1440" w:bottom="1440" w:left="1440" w:header="708" w:footer="708" w:gutter="0"/>
@@ -11,6 +985,475 @@
     </w:sectPr>
   </w:body>
 </w:document>
+</file>
+
+<file path=word/numbering.xml><?xml version="1.0" encoding="utf-8"?>
+<w:numbering xmlns:wpc="http://schemas.microsoft.com/office/word/2010/wordprocessingCanvas" xmlns:cx="http://schemas.microsoft.com/office/drawing/2014/chartex" xmlns:cx1="http://schemas.microsoft.com/office/drawing/2015/9/8/chartex" xmlns:cx2="http://schemas.microsoft.com/office/drawing/2015/10/21/chartex" xmlns:cx3="http://schemas.microsoft.com/office/drawing/2016/5/9/chartex" xmlns:cx4="http://schemas.microsoft.com/office/drawing/2016/5/10/chartex" xmlns:cx5="http://schemas.microsoft.com/office/drawing/2016/5/11/chartex" xmlns:cx6="http://schemas.microsoft.com/office/drawing/2016/5/12/chartex" xmlns:cx7="http://schemas.microsoft.com/office/drawing/2016/5/13/chartex" xmlns:cx8="http://schemas.microsoft.com/office/drawing/2016/5/14/chartex" xmlns:mc="http://schemas.openxmlformats.org/markup-compatibility/2006" xmlns:aink="http://schemas.microsoft.com/office/drawing/2016/ink" xmlns:am3d="http://schemas.microsoft.com/office/drawing/2017/model3d" xmlns:o="urn:schemas-microsoft-com:office:office" xmlns:r="http://schemas.openxmlformats.org/officeDocument/2006/relationships" xmlns:m="http://schemas.openxmlformats.org/officeDocument/2006/math" xmlns:v="urn:schemas-microsoft-com:vml" xmlns:wp14="http://schemas.microsoft.com/office/word/2010/wordprocessingDrawing" xmlns:wp="http://schemas.openxmlformats.org/drawingml/2006/wordprocessingDrawing" xmlns:w10="urn:schemas-microsoft-com:office:word" xmlns:w="http://schemas.openxmlformats.org/wordprocessingml/2006/main" xmlns:w14="http://schemas.microsoft.com/office/word/2010/wordml" xmlns:w15="http://schemas.microsoft.com/office/word/2012/wordml" xmlns:w16cex="http://schemas.microsoft.com/office/word/2018/wordml/cex" xmlns:w16cid="http://schemas.microsoft.com/office/word/2016/wordml/cid" xmlns:w16="http://schemas.microsoft.com/office/word/2018/wordml" xmlns:w16se="http://schemas.microsoft.com/office/word/2015/wordml/symex" xmlns:wpg="http://schemas.microsoft.com/office/word/2010/wordprocessingGroup" xmlns:wpi="http://schemas.microsoft.com/office/word/2010/wordprocessingInk" xmlns:wne="http://schemas.microsoft.com/office/word/2006/wordml" xmlns:wps="http://schemas.microsoft.com/office/word/2010/wordprocessingShape" mc:Ignorable="w14 w15 w16se w16cid w16 w16cex wp14">
+  <w:abstractNum w:abstractNumId="0" w15:restartNumberingAfterBreak="0">
+    <w:nsid w:val="1FAB28DB"/>
+    <w:multiLevelType w:val="multilevel"/>
+    <w:tmpl w:val="4D02B372"/>
+    <w:lvl w:ilvl="0">
+      <w:start w:val="1"/>
+      <w:numFmt w:val="decimal"/>
+      <w:lvlText w:val="%1."/>
+      <w:lvlJc w:val="left"/>
+      <w:pPr>
+        <w:tabs>
+          <w:tab w:val="num" w:pos="720"/>
+        </w:tabs>
+        <w:ind w:left="720" w:hanging="360"/>
+      </w:pPr>
+    </w:lvl>
+    <w:lvl w:ilvl="1" w:tentative="1">
+      <w:start w:val="1"/>
+      <w:numFmt w:val="decimal"/>
+      <w:lvlText w:val="%2."/>
+      <w:lvlJc w:val="left"/>
+      <w:pPr>
+        <w:tabs>
+          <w:tab w:val="num" w:pos="1440"/>
+        </w:tabs>
+        <w:ind w:left="1440" w:hanging="360"/>
+      </w:pPr>
+    </w:lvl>
+    <w:lvl w:ilvl="2" w:tentative="1">
+      <w:start w:val="1"/>
+      <w:numFmt w:val="decimal"/>
+      <w:lvlText w:val="%3."/>
+      <w:lvlJc w:val="left"/>
+      <w:pPr>
+        <w:tabs>
+          <w:tab w:val="num" w:pos="2160"/>
+        </w:tabs>
+        <w:ind w:left="2160" w:hanging="360"/>
+      </w:pPr>
+    </w:lvl>
+    <w:lvl w:ilvl="3" w:tentative="1">
+      <w:start w:val="1"/>
+      <w:numFmt w:val="decimal"/>
+      <w:lvlText w:val="%4."/>
+      <w:lvlJc w:val="left"/>
+      <w:pPr>
+        <w:tabs>
+          <w:tab w:val="num" w:pos="2880"/>
+        </w:tabs>
+        <w:ind w:left="2880" w:hanging="360"/>
+      </w:pPr>
+    </w:lvl>
+    <w:lvl w:ilvl="4" w:tentative="1">
+      <w:start w:val="1"/>
+      <w:numFmt w:val="decimal"/>
+      <w:lvlText w:val="%5."/>
+      <w:lvlJc w:val="left"/>
+      <w:pPr>
+        <w:tabs>
+          <w:tab w:val="num" w:pos="3600"/>
+        </w:tabs>
+        <w:ind w:left="3600" w:hanging="360"/>
+      </w:pPr>
+    </w:lvl>
+    <w:lvl w:ilvl="5" w:tentative="1">
+      <w:start w:val="1"/>
+      <w:numFmt w:val="decimal"/>
+      <w:lvlText w:val="%6."/>
+      <w:lvlJc w:val="left"/>
+      <w:pPr>
+        <w:tabs>
+          <w:tab w:val="num" w:pos="4320"/>
+        </w:tabs>
+        <w:ind w:left="4320" w:hanging="360"/>
+      </w:pPr>
+    </w:lvl>
+    <w:lvl w:ilvl="6" w:tentative="1">
+      <w:start w:val="1"/>
+      <w:numFmt w:val="decimal"/>
+      <w:lvlText w:val="%7."/>
+      <w:lvlJc w:val="left"/>
+      <w:pPr>
+        <w:tabs>
+          <w:tab w:val="num" w:pos="5040"/>
+        </w:tabs>
+        <w:ind w:left="5040" w:hanging="360"/>
+      </w:pPr>
+    </w:lvl>
+    <w:lvl w:ilvl="7" w:tentative="1">
+      <w:start w:val="1"/>
+      <w:numFmt w:val="decimal"/>
+      <w:lvlText w:val="%8."/>
+      <w:lvlJc w:val="left"/>
+      <w:pPr>
+        <w:tabs>
+          <w:tab w:val="num" w:pos="5760"/>
+        </w:tabs>
+        <w:ind w:left="5760" w:hanging="360"/>
+      </w:pPr>
+    </w:lvl>
+    <w:lvl w:ilvl="8" w:tentative="1">
+      <w:start w:val="1"/>
+      <w:numFmt w:val="decimal"/>
+      <w:lvlText w:val="%9."/>
+      <w:lvlJc w:val="left"/>
+      <w:pPr>
+        <w:tabs>
+          <w:tab w:val="num" w:pos="6480"/>
+        </w:tabs>
+        <w:ind w:left="6480" w:hanging="360"/>
+      </w:pPr>
+    </w:lvl>
+  </w:abstractNum>
+  <w:abstractNum w:abstractNumId="1" w15:restartNumberingAfterBreak="0">
+    <w:nsid w:val="3B846543"/>
+    <w:multiLevelType w:val="multilevel"/>
+    <w:tmpl w:val="228495FE"/>
+    <w:lvl w:ilvl="0">
+      <w:start w:val="1"/>
+      <w:numFmt w:val="decimal"/>
+      <w:lvlText w:val="%1."/>
+      <w:lvlJc w:val="left"/>
+      <w:pPr>
+        <w:tabs>
+          <w:tab w:val="num" w:pos="720"/>
+        </w:tabs>
+        <w:ind w:left="720" w:hanging="360"/>
+      </w:pPr>
+    </w:lvl>
+    <w:lvl w:ilvl="1" w:tentative="1">
+      <w:start w:val="1"/>
+      <w:numFmt w:val="decimal"/>
+      <w:lvlText w:val="%2."/>
+      <w:lvlJc w:val="left"/>
+      <w:pPr>
+        <w:tabs>
+          <w:tab w:val="num" w:pos="1440"/>
+        </w:tabs>
+        <w:ind w:left="1440" w:hanging="360"/>
+      </w:pPr>
+    </w:lvl>
+    <w:lvl w:ilvl="2" w:tentative="1">
+      <w:start w:val="1"/>
+      <w:numFmt w:val="decimal"/>
+      <w:lvlText w:val="%3."/>
+      <w:lvlJc w:val="left"/>
+      <w:pPr>
+        <w:tabs>
+          <w:tab w:val="num" w:pos="2160"/>
+        </w:tabs>
+        <w:ind w:left="2160" w:hanging="360"/>
+      </w:pPr>
+    </w:lvl>
+    <w:lvl w:ilvl="3" w:tentative="1">
+      <w:start w:val="1"/>
+      <w:numFmt w:val="decimal"/>
+      <w:lvlText w:val="%4."/>
+      <w:lvlJc w:val="left"/>
+      <w:pPr>
+        <w:tabs>
+          <w:tab w:val="num" w:pos="2880"/>
+        </w:tabs>
+        <w:ind w:left="2880" w:hanging="360"/>
+      </w:pPr>
+    </w:lvl>
+    <w:lvl w:ilvl="4" w:tentative="1">
+      <w:start w:val="1"/>
+      <w:numFmt w:val="decimal"/>
+      <w:lvlText w:val="%5."/>
+      <w:lvlJc w:val="left"/>
+      <w:pPr>
+        <w:tabs>
+          <w:tab w:val="num" w:pos="3600"/>
+        </w:tabs>
+        <w:ind w:left="3600" w:hanging="360"/>
+      </w:pPr>
+    </w:lvl>
+    <w:lvl w:ilvl="5" w:tentative="1">
+      <w:start w:val="1"/>
+      <w:numFmt w:val="decimal"/>
+      <w:lvlText w:val="%6."/>
+      <w:lvlJc w:val="left"/>
+      <w:pPr>
+        <w:tabs>
+          <w:tab w:val="num" w:pos="4320"/>
+        </w:tabs>
+        <w:ind w:left="4320" w:hanging="360"/>
+      </w:pPr>
+    </w:lvl>
+    <w:lvl w:ilvl="6" w:tentative="1">
+      <w:start w:val="1"/>
+      <w:numFmt w:val="decimal"/>
+      <w:lvlText w:val="%7."/>
+      <w:lvlJc w:val="left"/>
+      <w:pPr>
+        <w:tabs>
+          <w:tab w:val="num" w:pos="5040"/>
+        </w:tabs>
+        <w:ind w:left="5040" w:hanging="360"/>
+      </w:pPr>
+    </w:lvl>
+    <w:lvl w:ilvl="7" w:tentative="1">
+      <w:start w:val="1"/>
+      <w:numFmt w:val="decimal"/>
+      <w:lvlText w:val="%8."/>
+      <w:lvlJc w:val="left"/>
+      <w:pPr>
+        <w:tabs>
+          <w:tab w:val="num" w:pos="5760"/>
+        </w:tabs>
+        <w:ind w:left="5760" w:hanging="360"/>
+      </w:pPr>
+    </w:lvl>
+    <w:lvl w:ilvl="8" w:tentative="1">
+      <w:start w:val="1"/>
+      <w:numFmt w:val="decimal"/>
+      <w:lvlText w:val="%9."/>
+      <w:lvlJc w:val="left"/>
+      <w:pPr>
+        <w:tabs>
+          <w:tab w:val="num" w:pos="6480"/>
+        </w:tabs>
+        <w:ind w:left="6480" w:hanging="360"/>
+      </w:pPr>
+    </w:lvl>
+  </w:abstractNum>
+  <w:abstractNum w:abstractNumId="2" w15:restartNumberingAfterBreak="0">
+    <w:nsid w:val="42AD3A71"/>
+    <w:multiLevelType w:val="multilevel"/>
+    <w:tmpl w:val="4D02B372"/>
+    <w:lvl w:ilvl="0">
+      <w:start w:val="1"/>
+      <w:numFmt w:val="decimal"/>
+      <w:lvlText w:val="%1."/>
+      <w:lvlJc w:val="left"/>
+      <w:pPr>
+        <w:tabs>
+          <w:tab w:val="num" w:pos="720"/>
+        </w:tabs>
+        <w:ind w:left="720" w:hanging="360"/>
+      </w:pPr>
+    </w:lvl>
+    <w:lvl w:ilvl="1" w:tentative="1">
+      <w:start w:val="1"/>
+      <w:numFmt w:val="decimal"/>
+      <w:lvlText w:val="%2."/>
+      <w:lvlJc w:val="left"/>
+      <w:pPr>
+        <w:tabs>
+          <w:tab w:val="num" w:pos="1440"/>
+        </w:tabs>
+        <w:ind w:left="1440" w:hanging="360"/>
+      </w:pPr>
+    </w:lvl>
+    <w:lvl w:ilvl="2" w:tentative="1">
+      <w:start w:val="1"/>
+      <w:numFmt w:val="decimal"/>
+      <w:lvlText w:val="%3."/>
+      <w:lvlJc w:val="left"/>
+      <w:pPr>
+        <w:tabs>
+          <w:tab w:val="num" w:pos="2160"/>
+        </w:tabs>
+        <w:ind w:left="2160" w:hanging="360"/>
+      </w:pPr>
+    </w:lvl>
+    <w:lvl w:ilvl="3" w:tentative="1">
+      <w:start w:val="1"/>
+      <w:numFmt w:val="decimal"/>
+      <w:lvlText w:val="%4."/>
+      <w:lvlJc w:val="left"/>
+      <w:pPr>
+        <w:tabs>
+          <w:tab w:val="num" w:pos="2880"/>
+        </w:tabs>
+        <w:ind w:left="2880" w:hanging="360"/>
+      </w:pPr>
+    </w:lvl>
+    <w:lvl w:ilvl="4" w:tentative="1">
+      <w:start w:val="1"/>
+      <w:numFmt w:val="decimal"/>
+      <w:lvlText w:val="%5."/>
+      <w:lvlJc w:val="left"/>
+      <w:pPr>
+        <w:tabs>
+          <w:tab w:val="num" w:pos="3600"/>
+        </w:tabs>
+        <w:ind w:left="3600" w:hanging="360"/>
+      </w:pPr>
+    </w:lvl>
+    <w:lvl w:ilvl="5" w:tentative="1">
+      <w:start w:val="1"/>
+      <w:numFmt w:val="decimal"/>
+      <w:lvlText w:val="%6."/>
+      <w:lvlJc w:val="left"/>
+      <w:pPr>
+        <w:tabs>
+          <w:tab w:val="num" w:pos="4320"/>
+        </w:tabs>
+        <w:ind w:left="4320" w:hanging="360"/>
+      </w:pPr>
+    </w:lvl>
+    <w:lvl w:ilvl="6" w:tentative="1">
+      <w:start w:val="1"/>
+      <w:numFmt w:val="decimal"/>
+      <w:lvlText w:val="%7."/>
+      <w:lvlJc w:val="left"/>
+      <w:pPr>
+        <w:tabs>
+          <w:tab w:val="num" w:pos="5040"/>
+        </w:tabs>
+        <w:ind w:left="5040" w:hanging="360"/>
+      </w:pPr>
+    </w:lvl>
+    <w:lvl w:ilvl="7" w:tentative="1">
+      <w:start w:val="1"/>
+      <w:numFmt w:val="decimal"/>
+      <w:lvlText w:val="%8."/>
+      <w:lvlJc w:val="left"/>
+      <w:pPr>
+        <w:tabs>
+          <w:tab w:val="num" w:pos="5760"/>
+        </w:tabs>
+        <w:ind w:left="5760" w:hanging="360"/>
+      </w:pPr>
+    </w:lvl>
+    <w:lvl w:ilvl="8" w:tentative="1">
+      <w:start w:val="1"/>
+      <w:numFmt w:val="decimal"/>
+      <w:lvlText w:val="%9."/>
+      <w:lvlJc w:val="left"/>
+      <w:pPr>
+        <w:tabs>
+          <w:tab w:val="num" w:pos="6480"/>
+        </w:tabs>
+        <w:ind w:left="6480" w:hanging="360"/>
+      </w:pPr>
+    </w:lvl>
+  </w:abstractNum>
+  <w:abstractNum w:abstractNumId="3" w15:restartNumberingAfterBreak="0">
+    <w:nsid w:val="5DB1085A"/>
+    <w:multiLevelType w:val="multilevel"/>
+    <w:tmpl w:val="4D02B372"/>
+    <w:lvl w:ilvl="0">
+      <w:start w:val="1"/>
+      <w:numFmt w:val="decimal"/>
+      <w:lvlText w:val="%1."/>
+      <w:lvlJc w:val="left"/>
+      <w:pPr>
+        <w:tabs>
+          <w:tab w:val="num" w:pos="720"/>
+        </w:tabs>
+        <w:ind w:left="720" w:hanging="360"/>
+      </w:pPr>
+    </w:lvl>
+    <w:lvl w:ilvl="1" w:tentative="1">
+      <w:start w:val="1"/>
+      <w:numFmt w:val="decimal"/>
+      <w:lvlText w:val="%2."/>
+      <w:lvlJc w:val="left"/>
+      <w:pPr>
+        <w:tabs>
+          <w:tab w:val="num" w:pos="1440"/>
+        </w:tabs>
+        <w:ind w:left="1440" w:hanging="360"/>
+      </w:pPr>
+    </w:lvl>
+    <w:lvl w:ilvl="2" w:tentative="1">
+      <w:start w:val="1"/>
+      <w:numFmt w:val="decimal"/>
+      <w:lvlText w:val="%3."/>
+      <w:lvlJc w:val="left"/>
+      <w:pPr>
+        <w:tabs>
+          <w:tab w:val="num" w:pos="2160"/>
+        </w:tabs>
+        <w:ind w:left="2160" w:hanging="360"/>
+      </w:pPr>
+    </w:lvl>
+    <w:lvl w:ilvl="3" w:tentative="1">
+      <w:start w:val="1"/>
+      <w:numFmt w:val="decimal"/>
+      <w:lvlText w:val="%4."/>
+      <w:lvlJc w:val="left"/>
+      <w:pPr>
+        <w:tabs>
+          <w:tab w:val="num" w:pos="2880"/>
+        </w:tabs>
+        <w:ind w:left="2880" w:hanging="360"/>
+      </w:pPr>
+    </w:lvl>
+    <w:lvl w:ilvl="4" w:tentative="1">
+      <w:start w:val="1"/>
+      <w:numFmt w:val="decimal"/>
+      <w:lvlText w:val="%5."/>
+      <w:lvlJc w:val="left"/>
+      <w:pPr>
+        <w:tabs>
+          <w:tab w:val="num" w:pos="3600"/>
+        </w:tabs>
+        <w:ind w:left="3600" w:hanging="360"/>
+      </w:pPr>
+    </w:lvl>
+    <w:lvl w:ilvl="5" w:tentative="1">
+      <w:start w:val="1"/>
+      <w:numFmt w:val="decimal"/>
+      <w:lvlText w:val="%6."/>
+      <w:lvlJc w:val="left"/>
+      <w:pPr>
+        <w:tabs>
+          <w:tab w:val="num" w:pos="4320"/>
+        </w:tabs>
+        <w:ind w:left="4320" w:hanging="360"/>
+      </w:pPr>
+    </w:lvl>
+    <w:lvl w:ilvl="6" w:tentative="1">
+      <w:start w:val="1"/>
+      <w:numFmt w:val="decimal"/>
+      <w:lvlText w:val="%7."/>
+      <w:lvlJc w:val="left"/>
+      <w:pPr>
+        <w:tabs>
+          <w:tab w:val="num" w:pos="5040"/>
+        </w:tabs>
+        <w:ind w:left="5040" w:hanging="360"/>
+      </w:pPr>
+    </w:lvl>
+    <w:lvl w:ilvl="7" w:tentative="1">
+      <w:start w:val="1"/>
+      <w:numFmt w:val="decimal"/>
+      <w:lvlText w:val="%8."/>
+      <w:lvlJc w:val="left"/>
+      <w:pPr>
+        <w:tabs>
+          <w:tab w:val="num" w:pos="5760"/>
+        </w:tabs>
+        <w:ind w:left="5760" w:hanging="360"/>
+      </w:pPr>
+    </w:lvl>
+    <w:lvl w:ilvl="8" w:tentative="1">
+      <w:start w:val="1"/>
+      <w:numFmt w:val="decimal"/>
+      <w:lvlText w:val="%9."/>
+      <w:lvlJc w:val="left"/>
+      <w:pPr>
+        <w:tabs>
+          <w:tab w:val="num" w:pos="6480"/>
+        </w:tabs>
+        <w:ind w:left="6480" w:hanging="360"/>
+      </w:pPr>
+    </w:lvl>
+  </w:abstractNum>
+  <w:num w:numId="1">
+    <w:abstractNumId w:val="1"/>
+  </w:num>
+  <w:num w:numId="2">
+    <w:abstractNumId w:val="3"/>
+  </w:num>
+  <w:num w:numId="3">
+    <w:abstractNumId w:val="2"/>
+  </w:num>
+  <w:num w:numId="4">
+    <w:abstractNumId w:val="0"/>
+  </w:num>
+</w:numbering>
 </file>
 
 <file path=word/styles.xml><?xml version="1.0" encoding="utf-8"?>
@@ -438,6 +1881,213 @@
     <w:semiHidden/>
     <w:unhideWhenUsed/>
   </w:style>
+  <w:style w:type="paragraph" w:styleId="NormalWeb">
+    <w:name w:val="Normal (Web)"/>
+    <w:basedOn w:val="Normal"/>
+    <w:uiPriority w:val="99"/>
+    <w:semiHidden/>
+    <w:unhideWhenUsed/>
+    <w:rsid w:val="00E15A9A"/>
+    <w:pPr>
+      <w:spacing w:before="100" w:beforeAutospacing="1" w:after="100" w:afterAutospacing="1"/>
+    </w:pPr>
+    <w:rPr>
+      <w:rFonts w:ascii="Times New Roman" w:eastAsia="Times New Roman" w:hAnsi="Times New Roman" w:cs="Times New Roman"/>
+      <w:lang w:val="en-CO"/>
+    </w:rPr>
+  </w:style>
+  <w:style w:type="character" w:styleId="Hyperlink">
+    <w:name w:val="Hyperlink"/>
+    <w:basedOn w:val="DefaultParagraphFont"/>
+    <w:uiPriority w:val="99"/>
+    <w:unhideWhenUsed/>
+    <w:rsid w:val="00E15A9A"/>
+    <w:rPr>
+      <w:color w:val="0000FF"/>
+      <w:u w:val="single"/>
+    </w:rPr>
+  </w:style>
+  <w:style w:type="table" w:styleId="TableGrid">
+    <w:name w:val="Table Grid"/>
+    <w:basedOn w:val="TableNormal"/>
+    <w:uiPriority w:val="39"/>
+    <w:rsid w:val="00E15A9A"/>
+    <w:tblPr>
+      <w:tblBorders>
+        <w:top w:val="single" w:sz="4" w:space="0" w:color="auto"/>
+        <w:left w:val="single" w:sz="4" w:space="0" w:color="auto"/>
+        <w:bottom w:val="single" w:sz="4" w:space="0" w:color="auto"/>
+        <w:right w:val="single" w:sz="4" w:space="0" w:color="auto"/>
+        <w:insideH w:val="single" w:sz="4" w:space="0" w:color="auto"/>
+        <w:insideV w:val="single" w:sz="4" w:space="0" w:color="auto"/>
+      </w:tblBorders>
+    </w:tblPr>
+  </w:style>
+  <w:style w:type="character" w:styleId="UnresolvedMention">
+    <w:name w:val="Unresolved Mention"/>
+    <w:basedOn w:val="DefaultParagraphFont"/>
+    <w:uiPriority w:val="99"/>
+    <w:semiHidden/>
+    <w:unhideWhenUsed/>
+    <w:rsid w:val="00E15A9A"/>
+    <w:rPr>
+      <w:color w:val="605E5C"/>
+      <w:shd w:val="clear" w:color="auto" w:fill="E1DFDD"/>
+    </w:rPr>
+  </w:style>
+  <w:style w:type="table" w:styleId="PlainTable1">
+    <w:name w:val="Plain Table 1"/>
+    <w:basedOn w:val="TableNormal"/>
+    <w:uiPriority w:val="41"/>
+    <w:rsid w:val="008322A8"/>
+    <w:tblPr>
+      <w:tblStyleRowBandSize w:val="1"/>
+      <w:tblStyleColBandSize w:val="1"/>
+      <w:tblBorders>
+        <w:top w:val="single" w:sz="4" w:space="0" w:color="BFBFBF" w:themeColor="background1" w:themeShade="BF"/>
+        <w:left w:val="single" w:sz="4" w:space="0" w:color="BFBFBF" w:themeColor="background1" w:themeShade="BF"/>
+        <w:bottom w:val="single" w:sz="4" w:space="0" w:color="BFBFBF" w:themeColor="background1" w:themeShade="BF"/>
+        <w:right w:val="single" w:sz="4" w:space="0" w:color="BFBFBF" w:themeColor="background1" w:themeShade="BF"/>
+        <w:insideH w:val="single" w:sz="4" w:space="0" w:color="BFBFBF" w:themeColor="background1" w:themeShade="BF"/>
+        <w:insideV w:val="single" w:sz="4" w:space="0" w:color="BFBFBF" w:themeColor="background1" w:themeShade="BF"/>
+      </w:tblBorders>
+    </w:tblPr>
+    <w:tblStylePr w:type="firstRow">
+      <w:rPr>
+        <w:b/>
+        <w:bCs/>
+      </w:rPr>
+    </w:tblStylePr>
+    <w:tblStylePr w:type="lastRow">
+      <w:rPr>
+        <w:b/>
+        <w:bCs/>
+      </w:rPr>
+      <w:tblPr/>
+      <w:tcPr>
+        <w:tcBorders>
+          <w:top w:val="double" w:sz="4" w:space="0" w:color="BFBFBF" w:themeColor="background1" w:themeShade="BF"/>
+        </w:tcBorders>
+      </w:tcPr>
+    </w:tblStylePr>
+    <w:tblStylePr w:type="firstCol">
+      <w:rPr>
+        <w:b/>
+        <w:bCs/>
+      </w:rPr>
+    </w:tblStylePr>
+    <w:tblStylePr w:type="lastCol">
+      <w:rPr>
+        <w:b/>
+        <w:bCs/>
+      </w:rPr>
+    </w:tblStylePr>
+    <w:tblStylePr w:type="band1Vert">
+      <w:tblPr/>
+      <w:tcPr>
+        <w:shd w:val="clear" w:color="auto" w:fill="F2F2F2" w:themeFill="background1" w:themeFillShade="F2"/>
+      </w:tcPr>
+    </w:tblStylePr>
+    <w:tblStylePr w:type="band1Horz">
+      <w:tblPr/>
+      <w:tcPr>
+        <w:shd w:val="clear" w:color="auto" w:fill="F2F2F2" w:themeFill="background1" w:themeFillShade="F2"/>
+      </w:tcPr>
+    </w:tblStylePr>
+  </w:style>
+  <w:style w:type="table" w:styleId="TableGridLight">
+    <w:name w:val="Grid Table Light"/>
+    <w:basedOn w:val="TableNormal"/>
+    <w:uiPriority w:val="40"/>
+    <w:rsid w:val="008322A8"/>
+    <w:tblPr>
+      <w:tblBorders>
+        <w:top w:val="single" w:sz="4" w:space="0" w:color="BFBFBF" w:themeColor="background1" w:themeShade="BF"/>
+        <w:left w:val="single" w:sz="4" w:space="0" w:color="BFBFBF" w:themeColor="background1" w:themeShade="BF"/>
+        <w:bottom w:val="single" w:sz="4" w:space="0" w:color="BFBFBF" w:themeColor="background1" w:themeShade="BF"/>
+        <w:right w:val="single" w:sz="4" w:space="0" w:color="BFBFBF" w:themeColor="background1" w:themeShade="BF"/>
+        <w:insideH w:val="single" w:sz="4" w:space="0" w:color="BFBFBF" w:themeColor="background1" w:themeShade="BF"/>
+        <w:insideV w:val="single" w:sz="4" w:space="0" w:color="BFBFBF" w:themeColor="background1" w:themeShade="BF"/>
+      </w:tblBorders>
+    </w:tblPr>
+  </w:style>
+  <w:style w:type="table" w:styleId="PlainTable2">
+    <w:name w:val="Plain Table 2"/>
+    <w:basedOn w:val="TableNormal"/>
+    <w:uiPriority w:val="42"/>
+    <w:rsid w:val="008322A8"/>
+    <w:tblPr>
+      <w:tblStyleRowBandSize w:val="1"/>
+      <w:tblStyleColBandSize w:val="1"/>
+      <w:tblBorders>
+        <w:top w:val="single" w:sz="4" w:space="0" w:color="7F7F7F" w:themeColor="text1" w:themeTint="80"/>
+        <w:bottom w:val="single" w:sz="4" w:space="0" w:color="7F7F7F" w:themeColor="text1" w:themeTint="80"/>
+      </w:tblBorders>
+    </w:tblPr>
+    <w:tblStylePr w:type="firstRow">
+      <w:rPr>
+        <w:b/>
+        <w:bCs/>
+      </w:rPr>
+      <w:tblPr/>
+      <w:tcPr>
+        <w:tcBorders>
+          <w:bottom w:val="single" w:sz="4" w:space="0" w:color="7F7F7F" w:themeColor="text1" w:themeTint="80"/>
+        </w:tcBorders>
+      </w:tcPr>
+    </w:tblStylePr>
+    <w:tblStylePr w:type="lastRow">
+      <w:rPr>
+        <w:b/>
+        <w:bCs/>
+      </w:rPr>
+      <w:tblPr/>
+      <w:tcPr>
+        <w:tcBorders>
+          <w:top w:val="single" w:sz="4" w:space="0" w:color="7F7F7F" w:themeColor="text1" w:themeTint="80"/>
+        </w:tcBorders>
+      </w:tcPr>
+    </w:tblStylePr>
+    <w:tblStylePr w:type="firstCol">
+      <w:rPr>
+        <w:b/>
+        <w:bCs/>
+      </w:rPr>
+    </w:tblStylePr>
+    <w:tblStylePr w:type="lastCol">
+      <w:rPr>
+        <w:b/>
+        <w:bCs/>
+      </w:rPr>
+    </w:tblStylePr>
+    <w:tblStylePr w:type="band1Vert">
+      <w:tblPr/>
+      <w:tcPr>
+        <w:tcBorders>
+          <w:left w:val="single" w:sz="4" w:space="0" w:color="7F7F7F" w:themeColor="text1" w:themeTint="80"/>
+          <w:right w:val="single" w:sz="4" w:space="0" w:color="7F7F7F" w:themeColor="text1" w:themeTint="80"/>
+        </w:tcBorders>
+      </w:tcPr>
+    </w:tblStylePr>
+    <w:tblStylePr w:type="band2Vert">
+      <w:tblPr/>
+      <w:tcPr>
+        <w:tcBorders>
+          <w:left w:val="single" w:sz="4" w:space="0" w:color="7F7F7F" w:themeColor="text1" w:themeTint="80"/>
+          <w:right w:val="single" w:sz="4" w:space="0" w:color="7F7F7F" w:themeColor="text1" w:themeTint="80"/>
+        </w:tcBorders>
+      </w:tcPr>
+    </w:tblStylePr>
+    <w:tblStylePr w:type="band1Horz">
+      <w:tblPr/>
+      <w:tcPr>
+        <w:tcBorders>
+          <w:top w:val="single" w:sz="4" w:space="0" w:color="7F7F7F" w:themeColor="text1" w:themeTint="80"/>
+          <w:bottom w:val="single" w:sz="4" w:space="0" w:color="7F7F7F" w:themeColor="text1" w:themeTint="80"/>
+        </w:tcBorders>
+      </w:tcPr>
+    </w:tblStylePr>
+  </w:style>
 </w:styles>
 </file>
 

</xml_diff>